<commit_message>
Added basic HTML structure and initial CSS styles for Reflekt layout
</commit_message>
<xml_diff>
--- a/Project outline.docx
+++ b/Project outline.docx
@@ -85,21 +85,7 @@
         <w:rPr>
           <w:lang w:val="en-US"/>
         </w:rPr>
-        <w:t xml:space="preserve">This could even align with backend work you’re already doing, like building a CLI tool to manage user data or a </w:t>
-      </w:r>
-      <w:proofErr w:type="gramStart"/>
-      <w:r>
-        <w:rPr>
-          <w:lang w:val="en-US"/>
-        </w:rPr>
-        <w:t>mini CRUD</w:t>
-      </w:r>
-      <w:proofErr w:type="gramEnd"/>
-      <w:r>
-        <w:rPr>
-          <w:lang w:val="en-US"/>
-        </w:rPr>
-        <w:t xml:space="preserve"> (Create, Read, Update, Delete) application.</w:t>
+        <w:t>This could even align with backend work you’re already doing, like building a CLI tool to manage user data or a mini CRUD (Create, Read, Update, Delete) application.</w:t>
       </w:r>
     </w:p>
     <w:p>
@@ -627,6 +613,19 @@
         </w:rPr>
         <w:t>:</w:t>
       </w:r>
+      <w:r>
+        <w:rPr>
+          <w:lang w:val="en-US"/>
+        </w:rPr>
+        <w:t xml:space="preserve"> </w:t>
+      </w:r>
+      <w:r>
+        <w:rPr>
+          <w:rFonts w:ascii="Segoe UI Emoji" w:hAnsi="Segoe UI Emoji" w:cs="Segoe UI Emoji"/>
+          <w:lang w:val="en-US"/>
+        </w:rPr>
+        <w:t>✅</w:t>
+      </w:r>
     </w:p>
     <w:p>
       <w:pPr>
@@ -642,21 +641,7 @@
         <w:rPr>
           <w:lang w:val="en-US"/>
         </w:rPr>
-        <w:t xml:space="preserve">Create a new folder for your project and initialize a Git repository (git </w:t>
-      </w:r>
-      <w:proofErr w:type="spellStart"/>
-      <w:r>
-        <w:rPr>
-          <w:lang w:val="en-US"/>
-        </w:rPr>
-        <w:t>init</w:t>
-      </w:r>
-      <w:proofErr w:type="spellEnd"/>
-      <w:r>
-        <w:rPr>
-          <w:lang w:val="en-US"/>
-        </w:rPr>
-        <w:t>).</w:t>
+        <w:t>Create a new folder for your project and initialize a Git repository (git init).</w:t>
       </w:r>
       <w:r>
         <w:rPr>
@@ -669,7 +654,7 @@
           <w:rFonts w:ascii="Segoe UI Emoji" w:hAnsi="Segoe UI Emoji" w:cs="Segoe UI Emoji"/>
           <w:lang w:val="en-US"/>
         </w:rPr>
-        <w:t>⏳</w:t>
+        <w:t>✅</w:t>
       </w:r>
     </w:p>
     <w:p>
@@ -756,6 +741,19 @@
         </w:rPr>
         <w:t>:</w:t>
       </w:r>
+      <w:r>
+        <w:rPr>
+          <w:lang w:val="en-US"/>
+        </w:rPr>
+        <w:t xml:space="preserve"> </w:t>
+      </w:r>
+      <w:r>
+        <w:rPr>
+          <w:rFonts w:ascii="Segoe UI Emoji" w:hAnsi="Segoe UI Emoji" w:cs="Segoe UI Emoji"/>
+          <w:lang w:val="en-US"/>
+        </w:rPr>
+        <w:t>✅</w:t>
+      </w:r>
     </w:p>
     <w:p>
       <w:pPr>
@@ -800,6 +798,19 @@
           <w:lang w:val="en-US"/>
         </w:rPr>
         <w:t xml:space="preserve"> (where entries will be listed).</w:t>
+      </w:r>
+      <w:r>
+        <w:rPr>
+          <w:lang w:val="en-US"/>
+        </w:rPr>
+        <w:t xml:space="preserve"> </w:t>
+      </w:r>
+      <w:r>
+        <w:rPr>
+          <w:rFonts w:ascii="Segoe UI Emoji" w:hAnsi="Segoe UI Emoji" w:cs="Segoe UI Emoji"/>
+          <w:lang w:val="en-US"/>
+        </w:rPr>
+        <w:t>✅</w:t>
       </w:r>
     </w:p>
     <w:p>
@@ -835,6 +846,19 @@
         </w:rPr>
         <w:t>A header with the journal title.</w:t>
       </w:r>
+      <w:r>
+        <w:rPr>
+          <w:lang w:val="en-US"/>
+        </w:rPr>
+        <w:t xml:space="preserve"> </w:t>
+      </w:r>
+      <w:r>
+        <w:rPr>
+          <w:rFonts w:ascii="Segoe UI Emoji" w:hAnsi="Segoe UI Emoji" w:cs="Segoe UI Emoji"/>
+          <w:lang w:val="en-US"/>
+        </w:rPr>
+        <w:t>✅</w:t>
+      </w:r>
     </w:p>
     <w:p>
       <w:pPr>
@@ -850,21 +874,20 @@
         <w:rPr>
           <w:lang w:val="en-US"/>
         </w:rPr>
-        <w:t xml:space="preserve">An input area for the title of the entry and a larger </w:t>
-      </w:r>
-      <w:proofErr w:type="spellStart"/>
-      <w:r>
-        <w:rPr>
-          <w:lang w:val="en-US"/>
-        </w:rPr>
-        <w:t>textarea</w:t>
-      </w:r>
-      <w:proofErr w:type="spellEnd"/>
-      <w:r>
-        <w:rPr>
-          <w:lang w:val="en-US"/>
-        </w:rPr>
-        <w:t xml:space="preserve"> for the entry text.</w:t>
+        <w:t>An input area for title of the entry and a larger textarea for the entry text.</w:t>
+      </w:r>
+      <w:r>
+        <w:rPr>
+          <w:lang w:val="en-US"/>
+        </w:rPr>
+        <w:t xml:space="preserve"> </w:t>
+      </w:r>
+      <w:r>
+        <w:rPr>
+          <w:rFonts w:ascii="Segoe UI Emoji" w:hAnsi="Segoe UI Emoji" w:cs="Segoe UI Emoji"/>
+          <w:lang w:val="en-US"/>
+        </w:rPr>
+        <w:t>✅</w:t>
       </w:r>
     </w:p>
     <w:p>
@@ -883,6 +906,19 @@
         </w:rPr>
         <w:t>A submit button to save the entry.</w:t>
       </w:r>
+      <w:r>
+        <w:rPr>
+          <w:lang w:val="en-US"/>
+        </w:rPr>
+        <w:t xml:space="preserve"> </w:t>
+      </w:r>
+      <w:r>
+        <w:rPr>
+          <w:rFonts w:ascii="Segoe UI Emoji" w:hAnsi="Segoe UI Emoji" w:cs="Segoe UI Emoji"/>
+          <w:lang w:val="en-US"/>
+        </w:rPr>
+        <w:t>✅</w:t>
+      </w:r>
     </w:p>
     <w:p>
       <w:pPr>
@@ -908,6 +944,19 @@
         </w:rPr>
         <w:t>:</w:t>
       </w:r>
+      <w:r>
+        <w:rPr>
+          <w:lang w:val="en-US"/>
+        </w:rPr>
+        <w:t xml:space="preserve"> </w:t>
+      </w:r>
+      <w:r>
+        <w:rPr>
+          <w:rFonts w:ascii="Segoe UI Emoji" w:hAnsi="Segoe UI Emoji" w:cs="Segoe UI Emoji"/>
+          <w:lang w:val="en-US"/>
+        </w:rPr>
+        <w:t>⏳</w:t>
+      </w:r>
     </w:p>
     <w:p>
       <w:pPr>
@@ -983,7 +1032,6 @@
           <w:bCs/>
           <w:lang w:val="en-US"/>
         </w:rPr>
-        <w:lastRenderedPageBreak/>
         <w:t>JavaScript Setup</w:t>
       </w:r>
       <w:r>
@@ -1021,7 +1069,7 @@
           <w:lang w:val="en-US"/>
         </w:rPr>
         <w:pict w14:anchorId="32364E03">
-          <v:rect id="_x0000_i1061" style="width:0;height:1.5pt" o:hralign="center" o:hrstd="t" o:hr="t" fillcolor="#a0a0a0" stroked="f"/>
+          <v:rect id="_x0000_i1025" style="width:0;height:1.5pt" o:hralign="center" o:hrstd="t" o:hr="t" fillcolor="#a0a0a0" stroked="f"/>
         </w:pict>
       </w:r>
     </w:p>
@@ -1137,21 +1185,7 @@
         <w:rPr>
           <w:lang w:val="en-US"/>
         </w:rPr>
-        <w:t xml:space="preserve">Use </w:t>
-      </w:r>
-      <w:proofErr w:type="spellStart"/>
-      <w:r>
-        <w:rPr>
-          <w:lang w:val="en-US"/>
-        </w:rPr>
-        <w:t>localStorage</w:t>
-      </w:r>
-      <w:proofErr w:type="spellEnd"/>
-      <w:r>
-        <w:rPr>
-          <w:lang w:val="en-US"/>
-        </w:rPr>
-        <w:t xml:space="preserve"> to save journal entries, so data persists after refreshing the page.</w:t>
+        <w:t>Use localStorage to save journal entries, so data persists after refreshing the page.</w:t>
       </w:r>
     </w:p>
     <w:p>
@@ -1168,21 +1202,7 @@
         <w:rPr>
           <w:lang w:val="en-US"/>
         </w:rPr>
-        <w:t xml:space="preserve">When the page loads, check for existing entries in </w:t>
-      </w:r>
-      <w:proofErr w:type="spellStart"/>
-      <w:r>
-        <w:rPr>
-          <w:lang w:val="en-US"/>
-        </w:rPr>
-        <w:t>localStorage</w:t>
-      </w:r>
-      <w:proofErr w:type="spellEnd"/>
-      <w:r>
-        <w:rPr>
-          <w:lang w:val="en-US"/>
-        </w:rPr>
-        <w:t xml:space="preserve"> and display them.</w:t>
+        <w:t>When the page loads, check for existing entries in localStorage and display them.</w:t>
       </w:r>
     </w:p>
     <w:p>
@@ -1275,21 +1295,7 @@
         <w:rPr>
           <w:lang w:val="en-US"/>
         </w:rPr>
-        <w:t xml:space="preserve">Update </w:t>
-      </w:r>
-      <w:proofErr w:type="spellStart"/>
-      <w:r>
-        <w:rPr>
-          <w:lang w:val="en-US"/>
-        </w:rPr>
-        <w:t>localStorage</w:t>
-      </w:r>
-      <w:proofErr w:type="spellEnd"/>
-      <w:r>
-        <w:rPr>
-          <w:lang w:val="en-US"/>
-        </w:rPr>
-        <w:t xml:space="preserve"> to reflect deleted entries.</w:t>
+        <w:t>Update localStorage to reflect deleted entries.</w:t>
       </w:r>
     </w:p>
     <w:p>
@@ -1362,7 +1368,7 @@
           <w:lang w:val="en-US"/>
         </w:rPr>
         <w:pict w14:anchorId="685B91C5">
-          <v:rect id="_x0000_i1062" style="width:0;height:1.5pt" o:hralign="center" o:hrstd="t" o:hr="t" fillcolor="#a0a0a0" stroked="f"/>
+          <v:rect id="_x0000_i1026" style="width:0;height:1.5pt" o:hralign="center" o:hrstd="t" o:hr="t" fillcolor="#a0a0a0" stroked="f"/>
         </w:pict>
       </w:r>
     </w:p>
@@ -1514,6 +1520,7 @@
           <w:bCs/>
           <w:lang w:val="en-US"/>
         </w:rPr>
+        <w:lastRenderedPageBreak/>
         <w:t>Editing Entries</w:t>
       </w:r>
       <w:r>
@@ -1537,7 +1544,6 @@
         <w:rPr>
           <w:lang w:val="en-US"/>
         </w:rPr>
-        <w:lastRenderedPageBreak/>
         <w:t>Add an edit button next to each entry to allow users to update existing entries.</w:t>
       </w:r>
     </w:p>
@@ -1555,21 +1561,7 @@
         <w:rPr>
           <w:lang w:val="en-US"/>
         </w:rPr>
-        <w:t xml:space="preserve">Pre-fill the form with the selected entry’s data when editing and save changes to </w:t>
-      </w:r>
-      <w:proofErr w:type="spellStart"/>
-      <w:r>
-        <w:rPr>
-          <w:lang w:val="en-US"/>
-        </w:rPr>
-        <w:t>localStorage</w:t>
-      </w:r>
-      <w:proofErr w:type="spellEnd"/>
-      <w:r>
-        <w:rPr>
-          <w:lang w:val="en-US"/>
-        </w:rPr>
-        <w:t>.</w:t>
+        <w:t>Pre-fill the form with the selected entry’s data when editing and save changes to localStorage.</w:t>
       </w:r>
     </w:p>
     <w:p>
@@ -1642,7 +1634,7 @@
           <w:lang w:val="en-US"/>
         </w:rPr>
         <w:pict w14:anchorId="1BF413C0">
-          <v:rect id="_x0000_i1063" style="width:0;height:1.5pt" o:hralign="center" o:hrstd="t" o:hr="t" fillcolor="#a0a0a0" stroked="f"/>
+          <v:rect id="_x0000_i1027" style="width:0;height:1.5pt" o:hralign="center" o:hrstd="t" o:hr="t" fillcolor="#a0a0a0" stroked="f"/>
         </w:pict>
       </w:r>
     </w:p>
@@ -1775,21 +1767,7 @@
         <w:rPr>
           <w:lang w:val="en-US"/>
         </w:rPr>
-        <w:t xml:space="preserve">Define a schema/model for journal entries with fields like title, content, date, and </w:t>
-      </w:r>
-      <w:proofErr w:type="spellStart"/>
-      <w:r>
-        <w:rPr>
-          <w:lang w:val="en-US"/>
-        </w:rPr>
-        <w:t>userID</w:t>
-      </w:r>
-      <w:proofErr w:type="spellEnd"/>
-      <w:r>
-        <w:rPr>
-          <w:lang w:val="en-US"/>
-        </w:rPr>
-        <w:t xml:space="preserve"> (for Phase 5).</w:t>
+        <w:t>Define a schema/model for journal entries with fields like title, content, date, and userID (for Phase 5).</w:t>
       </w:r>
     </w:p>
     <w:p>
@@ -1831,21 +1809,7 @@
         <w:rPr>
           <w:lang w:val="en-US"/>
         </w:rPr>
-        <w:t xml:space="preserve">Replace </w:t>
-      </w:r>
-      <w:proofErr w:type="spellStart"/>
-      <w:r>
-        <w:rPr>
-          <w:lang w:val="en-US"/>
-        </w:rPr>
-        <w:t>localStorage</w:t>
-      </w:r>
-      <w:proofErr w:type="spellEnd"/>
-      <w:r>
-        <w:rPr>
-          <w:lang w:val="en-US"/>
-        </w:rPr>
-        <w:t xml:space="preserve"> with API calls to fetch, add, edit, and delete entries.</w:t>
+        <w:t>Replace localStorage with API calls to fetch, add, edit, and delete entries.</w:t>
       </w:r>
     </w:p>
     <w:p>
@@ -1935,7 +1899,7 @@
           <w:lang w:val="en-US"/>
         </w:rPr>
         <w:pict w14:anchorId="7DA676C7">
-          <v:rect id="_x0000_i1064" style="width:0;height:1.5pt" o:hralign="center" o:hrstd="t" o:hr="t" fillcolor="#a0a0a0" stroked="f"/>
+          <v:rect id="_x0000_i1028" style="width:0;height:1.5pt" o:hralign="center" o:hrstd="t" o:hr="t" fillcolor="#a0a0a0" stroked="f"/>
         </w:pict>
       </w:r>
     </w:p>
@@ -2009,21 +1973,7 @@
         <w:rPr>
           <w:lang w:val="en-US"/>
         </w:rPr>
-        <w:t xml:space="preserve">Hash passwords securely (e.g., using </w:t>
-      </w:r>
-      <w:proofErr w:type="spellStart"/>
-      <w:r>
-        <w:rPr>
-          <w:lang w:val="en-US"/>
-        </w:rPr>
-        <w:t>bcrypt</w:t>
-      </w:r>
-      <w:proofErr w:type="spellEnd"/>
-      <w:r>
-        <w:rPr>
-          <w:lang w:val="en-US"/>
-        </w:rPr>
-        <w:t>) and store users in the database.</w:t>
+        <w:t>Hash passwords securely (e.g., using bcrypt) and store users in the database.</w:t>
       </w:r>
     </w:p>
     <w:p>
@@ -2082,6 +2032,7 @@
         <w:rPr>
           <w:lang w:val="en-US"/>
         </w:rPr>
+        <w:lastRenderedPageBreak/>
         <w:t>Store a user session/token to manage login status (e.g., with JWT).</w:t>
       </w:r>
     </w:p>
@@ -2101,7 +2052,6 @@
           <w:bCs/>
           <w:lang w:val="en-US"/>
         </w:rPr>
-        <w:lastRenderedPageBreak/>
         <w:t>Link Journal Entries to Users</w:t>
       </w:r>
       <w:r>
@@ -2198,7 +2148,7 @@
           <w:lang w:val="en-US"/>
         </w:rPr>
         <w:pict w14:anchorId="76279BD0">
-          <v:rect id="_x0000_i1065" style="width:0;height:1.5pt" o:hralign="center" o:hrstd="t" o:hr="t" fillcolor="#a0a0a0" stroked="f"/>
+          <v:rect id="_x0000_i1029" style="width:0;height:1.5pt" o:hralign="center" o:hrstd="t" o:hr="t" fillcolor="#a0a0a0" stroked="f"/>
         </w:pict>
       </w:r>
     </w:p>
@@ -2353,7 +2303,7 @@
           <w:lang w:val="en-US"/>
         </w:rPr>
         <w:pict w14:anchorId="68916D93">
-          <v:rect id="_x0000_i1066" style="width:0;height:1.5pt" o:hralign="center" o:hrstd="t" o:hr="t" fillcolor="#a0a0a0" stroked="f"/>
+          <v:rect id="_x0000_i1030" style="width:0;height:1.5pt" o:hralign="center" o:hrstd="t" o:hr="t" fillcolor="#a0a0a0" stroked="f"/>
         </w:pict>
       </w:r>
     </w:p>
@@ -2427,21 +2377,7 @@
         <w:rPr>
           <w:lang w:val="en-US"/>
         </w:rPr>
-        <w:t xml:space="preserve">Deploy your frontend on GitHub Pages, Netlify, or </w:t>
-      </w:r>
-      <w:proofErr w:type="spellStart"/>
-      <w:r>
-        <w:rPr>
-          <w:lang w:val="en-US"/>
-        </w:rPr>
-        <w:t>Vercel</w:t>
-      </w:r>
-      <w:proofErr w:type="spellEnd"/>
-      <w:r>
-        <w:rPr>
-          <w:lang w:val="en-US"/>
-        </w:rPr>
-        <w:t>.</w:t>
+        <w:t>Deploy your frontend on GitHub Pages, Netlify, or Vercel.</w:t>
       </w:r>
     </w:p>
     <w:p>
@@ -2501,6 +2437,972 @@
           <w:lang w:val="en-US"/>
         </w:rPr>
         <w:t>Test thoroughly to ensure that everything works smoothly in a production environment.</w:t>
+      </w:r>
+    </w:p>
+    <w:p>
+      <w:pPr>
+        <w:rPr>
+          <w:lang w:val="en-US"/>
+        </w:rPr>
+      </w:pPr>
+    </w:p>
+    <w:p>
+      <w:pPr>
+        <w:rPr>
+          <w:lang w:val="en-US"/>
+        </w:rPr>
+      </w:pPr>
+    </w:p>
+    <w:p>
+      <w:pPr>
+        <w:rPr>
+          <w:lang w:val="en-US"/>
+        </w:rPr>
+      </w:pPr>
+    </w:p>
+    <w:p>
+      <w:pPr>
+        <w:rPr>
+          <w:lang w:val="en-US"/>
+        </w:rPr>
+      </w:pPr>
+    </w:p>
+    <w:p>
+      <w:pPr>
+        <w:rPr>
+          <w:lang w:val="en-US"/>
+        </w:rPr>
+      </w:pPr>
+    </w:p>
+    <w:p>
+      <w:pPr>
+        <w:rPr>
+          <w:lang w:val="en-US"/>
+        </w:rPr>
+      </w:pPr>
+    </w:p>
+    <w:p>
+      <w:pPr>
+        <w:rPr>
+          <w:lang w:val="en-US"/>
+        </w:rPr>
+      </w:pPr>
+    </w:p>
+    <w:p>
+      <w:pPr>
+        <w:rPr>
+          <w:b/>
+          <w:bCs/>
+          <w:lang w:val="en-US"/>
+        </w:rPr>
+      </w:pPr>
+      <w:r>
+        <w:rPr>
+          <w:b/>
+          <w:bCs/>
+          <w:lang w:val="en-US"/>
+        </w:rPr>
+        <w:t>1. Create the GitHub Repository</w:t>
+      </w:r>
+    </w:p>
+    <w:p>
+      <w:pPr>
+        <w:numPr>
+          <w:ilvl w:val="0"/>
+          <w:numId w:val="10"/>
+        </w:numPr>
+        <w:rPr>
+          <w:lang w:val="en-US"/>
+        </w:rPr>
+      </w:pPr>
+      <w:r>
+        <w:rPr>
+          <w:b/>
+          <w:bCs/>
+          <w:lang w:val="en-US"/>
+        </w:rPr>
+        <w:t>Go to GitHub</w:t>
+      </w:r>
+      <w:r>
+        <w:rPr>
+          <w:lang w:val="en-US"/>
+        </w:rPr>
+        <w:t>:</w:t>
+      </w:r>
+    </w:p>
+    <w:p>
+      <w:pPr>
+        <w:numPr>
+          <w:ilvl w:val="1"/>
+          <w:numId w:val="10"/>
+        </w:numPr>
+        <w:rPr>
+          <w:lang w:val="en-US"/>
+        </w:rPr>
+      </w:pPr>
+      <w:r>
+        <w:rPr>
+          <w:lang w:val="en-US"/>
+        </w:rPr>
+        <w:t xml:space="preserve">Visit </w:t>
+      </w:r>
+      <w:hyperlink r:id="rId5" w:tgtFrame="_new" w:history="1">
+        <w:r>
+          <w:rPr>
+            <w:rStyle w:val="Lienhypertexte"/>
+            <w:lang w:val="en-US"/>
+          </w:rPr>
+          <w:t>github.com</w:t>
+        </w:r>
+      </w:hyperlink>
+      <w:r>
+        <w:rPr>
+          <w:lang w:val="en-US"/>
+        </w:rPr>
+        <w:t xml:space="preserve"> and log into your account.</w:t>
+      </w:r>
+    </w:p>
+    <w:p>
+      <w:pPr>
+        <w:numPr>
+          <w:ilvl w:val="0"/>
+          <w:numId w:val="10"/>
+        </w:numPr>
+        <w:rPr>
+          <w:lang w:val="en-US"/>
+        </w:rPr>
+      </w:pPr>
+      <w:r>
+        <w:rPr>
+          <w:b/>
+          <w:bCs/>
+          <w:lang w:val="en-US"/>
+        </w:rPr>
+        <w:t>Create a New Repository</w:t>
+      </w:r>
+      <w:r>
+        <w:rPr>
+          <w:lang w:val="en-US"/>
+        </w:rPr>
+        <w:t>:</w:t>
+      </w:r>
+    </w:p>
+    <w:p>
+      <w:pPr>
+        <w:numPr>
+          <w:ilvl w:val="1"/>
+          <w:numId w:val="10"/>
+        </w:numPr>
+        <w:rPr>
+          <w:lang w:val="en-US"/>
+        </w:rPr>
+      </w:pPr>
+      <w:r>
+        <w:rPr>
+          <w:lang w:val="en-US"/>
+        </w:rPr>
+        <w:t xml:space="preserve">Click on </w:t>
+      </w:r>
+      <w:r>
+        <w:rPr>
+          <w:b/>
+          <w:bCs/>
+          <w:lang w:val="en-US"/>
+        </w:rPr>
+        <w:t>New</w:t>
+      </w:r>
+      <w:r>
+        <w:rPr>
+          <w:lang w:val="en-US"/>
+        </w:rPr>
+        <w:t xml:space="preserve"> (next to your profile icon) or go to </w:t>
+      </w:r>
+      <w:hyperlink r:id="rId6" w:tgtFrame="_new" w:history="1">
+        <w:r>
+          <w:rPr>
+            <w:rStyle w:val="Lienhypertexte"/>
+            <w:lang w:val="en-US"/>
+          </w:rPr>
+          <w:t>this link</w:t>
+        </w:r>
+      </w:hyperlink>
+      <w:r>
+        <w:rPr>
+          <w:lang w:val="en-US"/>
+        </w:rPr>
+        <w:t>.</w:t>
+      </w:r>
+    </w:p>
+    <w:p>
+      <w:pPr>
+        <w:numPr>
+          <w:ilvl w:val="1"/>
+          <w:numId w:val="10"/>
+        </w:numPr>
+        <w:rPr>
+          <w:lang w:val="en-US"/>
+        </w:rPr>
+      </w:pPr>
+      <w:r>
+        <w:rPr>
+          <w:lang w:val="en-US"/>
+        </w:rPr>
+        <w:t xml:space="preserve">Name your repository </w:t>
+      </w:r>
+      <w:r>
+        <w:rPr>
+          <w:b/>
+          <w:bCs/>
+          <w:lang w:val="en-US"/>
+        </w:rPr>
+        <w:t>Reflekt</w:t>
+      </w:r>
+      <w:r>
+        <w:rPr>
+          <w:lang w:val="en-US"/>
+        </w:rPr>
+        <w:t>.</w:t>
+      </w:r>
+    </w:p>
+    <w:p>
+      <w:pPr>
+        <w:numPr>
+          <w:ilvl w:val="1"/>
+          <w:numId w:val="10"/>
+        </w:numPr>
+        <w:rPr>
+          <w:lang w:val="en-US"/>
+        </w:rPr>
+      </w:pPr>
+      <w:r>
+        <w:rPr>
+          <w:lang w:val="en-US"/>
+        </w:rPr>
+        <w:t>Add a description if you like, something like “Personal Journal App built with HTML, CSS, and JavaScript.”</w:t>
+      </w:r>
+    </w:p>
+    <w:p>
+      <w:pPr>
+        <w:numPr>
+          <w:ilvl w:val="1"/>
+          <w:numId w:val="10"/>
+        </w:numPr>
+        <w:rPr>
+          <w:lang w:val="en-US"/>
+        </w:rPr>
+      </w:pPr>
+      <w:r>
+        <w:rPr>
+          <w:lang w:val="en-US"/>
+        </w:rPr>
+        <w:t xml:space="preserve">Set the repository to </w:t>
+      </w:r>
+      <w:r>
+        <w:rPr>
+          <w:b/>
+          <w:bCs/>
+          <w:lang w:val="en-US"/>
+        </w:rPr>
+        <w:t>public</w:t>
+      </w:r>
+      <w:r>
+        <w:rPr>
+          <w:lang w:val="en-US"/>
+        </w:rPr>
+        <w:t xml:space="preserve"> if you want others to view it, or </w:t>
+      </w:r>
+      <w:r>
+        <w:rPr>
+          <w:b/>
+          <w:bCs/>
+          <w:lang w:val="en-US"/>
+        </w:rPr>
+        <w:t>private</w:t>
+      </w:r>
+      <w:r>
+        <w:rPr>
+          <w:lang w:val="en-US"/>
+        </w:rPr>
+        <w:t xml:space="preserve"> if it’s for personal use only.</w:t>
+      </w:r>
+    </w:p>
+    <w:p>
+      <w:pPr>
+        <w:numPr>
+          <w:ilvl w:val="1"/>
+          <w:numId w:val="10"/>
+        </w:numPr>
+        <w:rPr>
+          <w:lang w:val="en-US"/>
+        </w:rPr>
+      </w:pPr>
+      <w:r>
+        <w:rPr>
+          <w:b/>
+          <w:bCs/>
+          <w:lang w:val="en-US"/>
+        </w:rPr>
+        <w:t>Do not</w:t>
+      </w:r>
+      <w:r>
+        <w:rPr>
+          <w:lang w:val="en-US"/>
+        </w:rPr>
+        <w:t xml:space="preserve"> initialize with a README, .gitignore, or license since you already have a README.md locally.</w:t>
+      </w:r>
+    </w:p>
+    <w:p>
+      <w:pPr>
+        <w:numPr>
+          <w:ilvl w:val="0"/>
+          <w:numId w:val="10"/>
+        </w:numPr>
+        <w:rPr>
+          <w:lang w:val="en-US"/>
+        </w:rPr>
+      </w:pPr>
+      <w:r>
+        <w:rPr>
+          <w:b/>
+          <w:bCs/>
+          <w:lang w:val="en-US"/>
+        </w:rPr>
+        <w:t>Create the Repository</w:t>
+      </w:r>
+      <w:r>
+        <w:rPr>
+          <w:lang w:val="en-US"/>
+        </w:rPr>
+        <w:t>:</w:t>
+      </w:r>
+    </w:p>
+    <w:p>
+      <w:pPr>
+        <w:numPr>
+          <w:ilvl w:val="1"/>
+          <w:numId w:val="10"/>
+        </w:numPr>
+        <w:rPr>
+          <w:lang w:val="en-US"/>
+        </w:rPr>
+      </w:pPr>
+      <w:r>
+        <w:rPr>
+          <w:lang w:val="en-US"/>
+        </w:rPr>
+        <w:t xml:space="preserve">Click </w:t>
+      </w:r>
+      <w:r>
+        <w:rPr>
+          <w:b/>
+          <w:bCs/>
+          <w:lang w:val="en-US"/>
+        </w:rPr>
+        <w:t>Create repository</w:t>
+      </w:r>
+      <w:r>
+        <w:rPr>
+          <w:lang w:val="en-US"/>
+        </w:rPr>
+        <w:t>.</w:t>
+      </w:r>
+    </w:p>
+    <w:p>
+      <w:pPr>
+        <w:rPr>
+          <w:b/>
+          <w:bCs/>
+          <w:lang w:val="en-US"/>
+        </w:rPr>
+      </w:pPr>
+      <w:r>
+        <w:rPr>
+          <w:b/>
+          <w:bCs/>
+          <w:lang w:val="en-US"/>
+        </w:rPr>
+        <w:t>2. Connect Your Local Project to GitHub</w:t>
+      </w:r>
+    </w:p>
+    <w:p>
+      <w:pPr>
+        <w:rPr>
+          <w:lang w:val="en-US"/>
+        </w:rPr>
+      </w:pPr>
+      <w:r>
+        <w:rPr>
+          <w:lang w:val="en-US"/>
+        </w:rPr>
+        <w:t xml:space="preserve">In your VS Code terminal, navigate to the </w:t>
+      </w:r>
+      <w:r>
+        <w:rPr>
+          <w:b/>
+          <w:bCs/>
+          <w:lang w:val="en-US"/>
+        </w:rPr>
+        <w:t>Reflekt</w:t>
+      </w:r>
+      <w:r>
+        <w:rPr>
+          <w:lang w:val="en-US"/>
+        </w:rPr>
+        <w:t xml:space="preserve"> project folder if you’re not already there.</w:t>
+      </w:r>
+    </w:p>
+    <w:p>
+      <w:pPr>
+        <w:rPr>
+          <w:lang w:val="en-US"/>
+        </w:rPr>
+      </w:pPr>
+      <w:r>
+        <w:rPr>
+          <w:lang w:val="en-US"/>
+        </w:rPr>
+        <w:t>Run these commands to connect your local project with the new GitHub repository:</w:t>
+      </w:r>
+    </w:p>
+    <w:p>
+      <w:pPr>
+        <w:rPr>
+          <w:lang w:val="en-US"/>
+        </w:rPr>
+      </w:pPr>
+      <w:r>
+        <w:rPr>
+          <w:lang w:val="en-US"/>
+        </w:rPr>
+        <w:t>bash</w:t>
+      </w:r>
+    </w:p>
+    <w:p>
+      <w:pPr>
+        <w:rPr>
+          <w:lang w:val="en-US"/>
+        </w:rPr>
+      </w:pPr>
+      <w:r>
+        <w:rPr>
+          <w:lang w:val="en-US"/>
+        </w:rPr>
+        <w:t>Copy code</w:t>
+      </w:r>
+    </w:p>
+    <w:p>
+      <w:pPr>
+        <w:rPr>
+          <w:lang w:val="en-US"/>
+        </w:rPr>
+      </w:pPr>
+      <w:r>
+        <w:rPr>
+          <w:lang w:val="en-US"/>
+        </w:rPr>
+        <w:t># Initialize Git if you haven't already done so</w:t>
+      </w:r>
+    </w:p>
+    <w:p>
+      <w:pPr>
+        <w:rPr>
+          <w:rFonts w:ascii="Consolas" w:hAnsi="Consolas"/>
+          <w:lang w:val="en-US"/>
+        </w:rPr>
+      </w:pPr>
+      <w:r>
+        <w:rPr>
+          <w:rFonts w:ascii="Consolas" w:hAnsi="Consolas"/>
+          <w:lang w:val="en-US"/>
+        </w:rPr>
+        <w:t>git init</w:t>
+      </w:r>
+    </w:p>
+    <w:p>
+      <w:pPr>
+        <w:rPr>
+          <w:lang w:val="en-US"/>
+        </w:rPr>
+      </w:pPr>
+    </w:p>
+    <w:p>
+      <w:pPr>
+        <w:rPr>
+          <w:lang w:val="en-US"/>
+        </w:rPr>
+      </w:pPr>
+      <w:r>
+        <w:rPr>
+          <w:lang w:val="en-US"/>
+        </w:rPr>
+        <w:t># Add all files to staging area</w:t>
+      </w:r>
+    </w:p>
+    <w:p>
+      <w:pPr>
+        <w:rPr>
+          <w:rFonts w:ascii="Consolas" w:hAnsi="Consolas"/>
+          <w:lang w:val="en-US"/>
+        </w:rPr>
+      </w:pPr>
+      <w:r>
+        <w:rPr>
+          <w:rFonts w:ascii="Consolas" w:hAnsi="Consolas"/>
+          <w:lang w:val="en-US"/>
+        </w:rPr>
+        <w:t>git add .</w:t>
+      </w:r>
+    </w:p>
+    <w:p>
+      <w:pPr>
+        <w:rPr>
+          <w:lang w:val="en-US"/>
+        </w:rPr>
+      </w:pPr>
+    </w:p>
+    <w:p>
+      <w:pPr>
+        <w:rPr>
+          <w:lang w:val="en-US"/>
+        </w:rPr>
+      </w:pPr>
+      <w:r>
+        <w:rPr>
+          <w:lang w:val="en-US"/>
+        </w:rPr>
+        <w:t># Commit your changes with a descriptive message</w:t>
+      </w:r>
+    </w:p>
+    <w:p>
+      <w:pPr>
+        <w:rPr>
+          <w:rFonts w:ascii="Consolas" w:hAnsi="Consolas"/>
+          <w:lang w:val="en-US"/>
+        </w:rPr>
+      </w:pPr>
+      <w:r>
+        <w:rPr>
+          <w:rFonts w:ascii="Consolas" w:hAnsi="Consolas"/>
+          <w:lang w:val="en-US"/>
+        </w:rPr>
+        <w:t>git commit -m "Initial commit - set up project structure"</w:t>
+      </w:r>
+    </w:p>
+    <w:p>
+      <w:pPr>
+        <w:rPr>
+          <w:lang w:val="en-US"/>
+        </w:rPr>
+      </w:pPr>
+    </w:p>
+    <w:p>
+      <w:pPr>
+        <w:rPr>
+          <w:lang w:val="en-US"/>
+        </w:rPr>
+      </w:pPr>
+      <w:r>
+        <w:rPr>
+          <w:lang w:val="en-US"/>
+        </w:rPr>
+        <w:t># Link your local repo to the GitHub repository</w:t>
+      </w:r>
+    </w:p>
+    <w:p>
+      <w:pPr>
+        <w:rPr>
+          <w:rFonts w:ascii="Consolas" w:hAnsi="Consolas"/>
+          <w:lang w:val="en-US"/>
+        </w:rPr>
+      </w:pPr>
+      <w:r>
+        <w:rPr>
+          <w:rFonts w:ascii="Consolas" w:hAnsi="Consolas"/>
+          <w:lang w:val="en-US"/>
+        </w:rPr>
+        <w:lastRenderedPageBreak/>
+        <w:t>git remote add origin https://github.com/Julinhio/Reflekt.git</w:t>
+      </w:r>
+    </w:p>
+    <w:p>
+      <w:pPr>
+        <w:rPr>
+          <w:lang w:val="en-US"/>
+        </w:rPr>
+      </w:pPr>
+    </w:p>
+    <w:p>
+      <w:pPr>
+        <w:rPr>
+          <w:lang w:val="en-US"/>
+        </w:rPr>
+      </w:pPr>
+      <w:r>
+        <w:rPr>
+          <w:lang w:val="en-US"/>
+        </w:rPr>
+        <w:t># Push your code to GitHub</w:t>
+      </w:r>
+    </w:p>
+    <w:p>
+      <w:pPr>
+        <w:rPr>
+          <w:rFonts w:ascii="Consolas" w:hAnsi="Consolas"/>
+          <w:lang w:val="en-US"/>
+        </w:rPr>
+      </w:pPr>
+      <w:r>
+        <w:rPr>
+          <w:rFonts w:ascii="Consolas" w:hAnsi="Consolas"/>
+          <w:lang w:val="en-US"/>
+        </w:rPr>
+        <w:t>git push -u origin main</w:t>
+      </w:r>
+    </w:p>
+    <w:p>
+      <w:pPr>
+        <w:rPr>
+          <w:rFonts w:ascii="Consolas" w:hAnsi="Consolas"/>
+          <w:lang w:val="en-US"/>
+        </w:rPr>
+      </w:pPr>
+    </w:p>
+    <w:p>
+      <w:pPr>
+        <w:rPr>
+          <w:b/>
+          <w:bCs/>
+          <w:lang w:val="en-US"/>
+        </w:rPr>
+      </w:pPr>
+      <w:r>
+        <w:rPr>
+          <w:b/>
+          <w:bCs/>
+          <w:lang w:val="en-US"/>
+        </w:rPr>
+        <w:t>3. Enable GitHub Pages</w:t>
+      </w:r>
+    </w:p>
+    <w:p>
+      <w:pPr>
+        <w:numPr>
+          <w:ilvl w:val="0"/>
+          <w:numId w:val="11"/>
+        </w:numPr>
+        <w:rPr>
+          <w:lang w:val="en-US"/>
+        </w:rPr>
+      </w:pPr>
+      <w:r>
+        <w:rPr>
+          <w:b/>
+          <w:bCs/>
+          <w:lang w:val="en-US"/>
+        </w:rPr>
+        <w:t>Go to the Repository Settings</w:t>
+      </w:r>
+      <w:r>
+        <w:rPr>
+          <w:lang w:val="en-US"/>
+        </w:rPr>
+        <w:t>:</w:t>
+      </w:r>
+    </w:p>
+    <w:p>
+      <w:pPr>
+        <w:numPr>
+          <w:ilvl w:val="1"/>
+          <w:numId w:val="11"/>
+        </w:numPr>
+        <w:rPr>
+          <w:lang w:val="en-US"/>
+        </w:rPr>
+      </w:pPr>
+      <w:r>
+        <w:rPr>
+          <w:lang w:val="en-US"/>
+        </w:rPr>
+        <w:t xml:space="preserve">Navigate to the </w:t>
+      </w:r>
+      <w:r>
+        <w:rPr>
+          <w:b/>
+          <w:bCs/>
+          <w:lang w:val="en-US"/>
+        </w:rPr>
+        <w:t>Settings</w:t>
+      </w:r>
+      <w:r>
+        <w:rPr>
+          <w:lang w:val="en-US"/>
+        </w:rPr>
+        <w:t xml:space="preserve"> tab in your newly created Reflekt repository on GitHub.</w:t>
+      </w:r>
+    </w:p>
+    <w:p>
+      <w:pPr>
+        <w:numPr>
+          <w:ilvl w:val="0"/>
+          <w:numId w:val="11"/>
+        </w:numPr>
+        <w:rPr>
+          <w:lang w:val="en-US"/>
+        </w:rPr>
+      </w:pPr>
+      <w:r>
+        <w:rPr>
+          <w:b/>
+          <w:bCs/>
+          <w:lang w:val="en-US"/>
+        </w:rPr>
+        <w:t>Set Up GitHub Pages</w:t>
+      </w:r>
+      <w:r>
+        <w:rPr>
+          <w:lang w:val="en-US"/>
+        </w:rPr>
+        <w:t>:</w:t>
+      </w:r>
+    </w:p>
+    <w:p>
+      <w:pPr>
+        <w:numPr>
+          <w:ilvl w:val="1"/>
+          <w:numId w:val="11"/>
+        </w:numPr>
+        <w:rPr>
+          <w:lang w:val="en-US"/>
+        </w:rPr>
+      </w:pPr>
+      <w:r>
+        <w:rPr>
+          <w:lang w:val="en-US"/>
+        </w:rPr>
+        <w:t xml:space="preserve">Scroll down to the </w:t>
+      </w:r>
+      <w:r>
+        <w:rPr>
+          <w:b/>
+          <w:bCs/>
+          <w:lang w:val="en-US"/>
+        </w:rPr>
+        <w:t>Pages</w:t>
+      </w:r>
+      <w:r>
+        <w:rPr>
+          <w:lang w:val="en-US"/>
+        </w:rPr>
+        <w:t xml:space="preserve"> section (usually near the bottom).</w:t>
+      </w:r>
+    </w:p>
+    <w:p>
+      <w:pPr>
+        <w:numPr>
+          <w:ilvl w:val="1"/>
+          <w:numId w:val="11"/>
+        </w:numPr>
+        <w:rPr>
+          <w:lang w:val="en-US"/>
+        </w:rPr>
+      </w:pPr>
+      <w:r>
+        <w:rPr>
+          <w:lang w:val="en-US"/>
+        </w:rPr>
+        <w:t xml:space="preserve">Under </w:t>
+      </w:r>
+      <w:r>
+        <w:rPr>
+          <w:b/>
+          <w:bCs/>
+          <w:lang w:val="en-US"/>
+        </w:rPr>
+        <w:t>Source</w:t>
+      </w:r>
+      <w:r>
+        <w:rPr>
+          <w:lang w:val="en-US"/>
+        </w:rPr>
+        <w:t>, select the branch main and set the folder to / (root).</w:t>
+      </w:r>
+    </w:p>
+    <w:p>
+      <w:pPr>
+        <w:numPr>
+          <w:ilvl w:val="1"/>
+          <w:numId w:val="11"/>
+        </w:numPr>
+        <w:rPr>
+          <w:lang w:val="en-US"/>
+        </w:rPr>
+      </w:pPr>
+      <w:r>
+        <w:rPr>
+          <w:lang w:val="en-US"/>
+        </w:rPr>
+        <w:t xml:space="preserve">Click </w:t>
+      </w:r>
+      <w:r>
+        <w:rPr>
+          <w:b/>
+          <w:bCs/>
+          <w:lang w:val="en-US"/>
+        </w:rPr>
+        <w:t>Save</w:t>
+      </w:r>
+      <w:r>
+        <w:rPr>
+          <w:lang w:val="en-US"/>
+        </w:rPr>
+        <w:t>.</w:t>
+      </w:r>
+    </w:p>
+    <w:p>
+      <w:pPr>
+        <w:numPr>
+          <w:ilvl w:val="0"/>
+          <w:numId w:val="11"/>
+        </w:numPr>
+        <w:rPr>
+          <w:lang w:val="en-US"/>
+        </w:rPr>
+      </w:pPr>
+      <w:r>
+        <w:rPr>
+          <w:b/>
+          <w:bCs/>
+          <w:lang w:val="en-US"/>
+        </w:rPr>
+        <w:t>Wait for Deployment</w:t>
+      </w:r>
+      <w:r>
+        <w:rPr>
+          <w:lang w:val="en-US"/>
+        </w:rPr>
+        <w:t>:</w:t>
+      </w:r>
+    </w:p>
+    <w:p>
+      <w:pPr>
+        <w:numPr>
+          <w:ilvl w:val="1"/>
+          <w:numId w:val="11"/>
+        </w:numPr>
+        <w:rPr>
+          <w:lang w:val="en-US"/>
+        </w:rPr>
+      </w:pPr>
+      <w:r>
+        <w:rPr>
+          <w:lang w:val="en-US"/>
+        </w:rPr>
+        <w:t>GitHub will now deploy your project. After a moment, you’ll see a link to your site (something like https://Julinhio.github.io/Reflekt). This is your live GitHub Pages URL!</w:t>
+      </w:r>
+    </w:p>
+    <w:p>
+      <w:pPr>
+        <w:rPr>
+          <w:b/>
+          <w:bCs/>
+          <w:lang w:val="en-US"/>
+        </w:rPr>
+      </w:pPr>
+      <w:r>
+        <w:rPr>
+          <w:b/>
+          <w:bCs/>
+          <w:lang w:val="en-US"/>
+        </w:rPr>
+        <w:t>4. Update the README with the GitHub Pages Link</w:t>
+      </w:r>
+    </w:p>
+    <w:p>
+      <w:pPr>
+        <w:numPr>
+          <w:ilvl w:val="0"/>
+          <w:numId w:val="12"/>
+        </w:numPr>
+        <w:rPr>
+          <w:lang w:val="en-US"/>
+        </w:rPr>
+      </w:pPr>
+      <w:r>
+        <w:rPr>
+          <w:lang w:val="en-US"/>
+        </w:rPr>
+        <w:t xml:space="preserve">Add your live site URL to the README.md under a section called </w:t>
+      </w:r>
+      <w:r>
+        <w:rPr>
+          <w:b/>
+          <w:bCs/>
+          <w:lang w:val="en-US"/>
+        </w:rPr>
+        <w:t>Live Demo</w:t>
+      </w:r>
+      <w:r>
+        <w:rPr>
+          <w:lang w:val="en-US"/>
+        </w:rPr>
+        <w:t xml:space="preserve"> or </w:t>
+      </w:r>
+      <w:r>
+        <w:rPr>
+          <w:b/>
+          <w:bCs/>
+          <w:lang w:val="en-US"/>
+        </w:rPr>
+        <w:t>GitHub Pages</w:t>
+      </w:r>
+      <w:r>
+        <w:rPr>
+          <w:lang w:val="en-US"/>
+        </w:rPr>
+        <w:t>.</w:t>
+      </w:r>
+    </w:p>
+    <w:p>
+      <w:pPr>
+        <w:numPr>
+          <w:ilvl w:val="0"/>
+          <w:numId w:val="12"/>
+        </w:numPr>
+        <w:rPr>
+          <w:lang w:val="en-US"/>
+        </w:rPr>
+      </w:pPr>
+      <w:r>
+        <w:rPr>
+          <w:lang w:val="en-US"/>
+        </w:rPr>
+        <w:t>Example:</w:t>
+      </w:r>
+    </w:p>
+    <w:p>
+      <w:pPr>
+        <w:rPr>
+          <w:lang w:val="en-US"/>
+        </w:rPr>
+      </w:pPr>
+      <w:r>
+        <w:rPr>
+          <w:lang w:val="en-US"/>
+        </w:rPr>
+        <w:t>## Live Demo</w:t>
+      </w:r>
+    </w:p>
+    <w:p>
+      <w:pPr>
+        <w:rPr>
+          <w:lang w:val="en-US"/>
+        </w:rPr>
+      </w:pPr>
+      <w:r>
+        <w:rPr>
+          <w:lang w:val="en-US"/>
+        </w:rPr>
+        <w:t>You can view the project live at [Reflekt on GitHub Pages](https://Julinhio.github.io/Reflekt).</w:t>
       </w:r>
     </w:p>
     <w:p>
@@ -2789,6 +3691,123 @@
     </w:lvl>
   </w:abstractNum>
   <w:abstractNum w:abstractNumId="2" w15:restartNumberingAfterBreak="0">
+    <w:nsid w:val="19FC1003"/>
+    <w:multiLevelType w:val="multilevel"/>
+    <w:tmpl w:val="CCC06C6C"/>
+    <w:lvl w:ilvl="0">
+      <w:start w:val="1"/>
+      <w:numFmt w:val="decimal"/>
+      <w:lvlText w:val="%1."/>
+      <w:lvlJc w:val="left"/>
+      <w:pPr>
+        <w:tabs>
+          <w:tab w:val="num" w:pos="720"/>
+        </w:tabs>
+        <w:ind w:left="720" w:hanging="360"/>
+      </w:pPr>
+    </w:lvl>
+    <w:lvl w:ilvl="1">
+      <w:start w:val="1"/>
+      <w:numFmt w:val="bullet"/>
+      <w:lvlText w:val="o"/>
+      <w:lvlJc w:val="left"/>
+      <w:pPr>
+        <w:tabs>
+          <w:tab w:val="num" w:pos="1440"/>
+        </w:tabs>
+        <w:ind w:left="1440" w:hanging="360"/>
+      </w:pPr>
+      <w:rPr>
+        <w:rFonts w:ascii="Courier New" w:hAnsi="Courier New" w:hint="default"/>
+        <w:sz w:val="20"/>
+      </w:rPr>
+    </w:lvl>
+    <w:lvl w:ilvl="2" w:tentative="1">
+      <w:start w:val="1"/>
+      <w:numFmt w:val="decimal"/>
+      <w:lvlText w:val="%3."/>
+      <w:lvlJc w:val="left"/>
+      <w:pPr>
+        <w:tabs>
+          <w:tab w:val="num" w:pos="2160"/>
+        </w:tabs>
+        <w:ind w:left="2160" w:hanging="360"/>
+      </w:pPr>
+    </w:lvl>
+    <w:lvl w:ilvl="3" w:tentative="1">
+      <w:start w:val="1"/>
+      <w:numFmt w:val="decimal"/>
+      <w:lvlText w:val="%4."/>
+      <w:lvlJc w:val="left"/>
+      <w:pPr>
+        <w:tabs>
+          <w:tab w:val="num" w:pos="2880"/>
+        </w:tabs>
+        <w:ind w:left="2880" w:hanging="360"/>
+      </w:pPr>
+    </w:lvl>
+    <w:lvl w:ilvl="4" w:tentative="1">
+      <w:start w:val="1"/>
+      <w:numFmt w:val="decimal"/>
+      <w:lvlText w:val="%5."/>
+      <w:lvlJc w:val="left"/>
+      <w:pPr>
+        <w:tabs>
+          <w:tab w:val="num" w:pos="3600"/>
+        </w:tabs>
+        <w:ind w:left="3600" w:hanging="360"/>
+      </w:pPr>
+    </w:lvl>
+    <w:lvl w:ilvl="5" w:tentative="1">
+      <w:start w:val="1"/>
+      <w:numFmt w:val="decimal"/>
+      <w:lvlText w:val="%6."/>
+      <w:lvlJc w:val="left"/>
+      <w:pPr>
+        <w:tabs>
+          <w:tab w:val="num" w:pos="4320"/>
+        </w:tabs>
+        <w:ind w:left="4320" w:hanging="360"/>
+      </w:pPr>
+    </w:lvl>
+    <w:lvl w:ilvl="6" w:tentative="1">
+      <w:start w:val="1"/>
+      <w:numFmt w:val="decimal"/>
+      <w:lvlText w:val="%7."/>
+      <w:lvlJc w:val="left"/>
+      <w:pPr>
+        <w:tabs>
+          <w:tab w:val="num" w:pos="5040"/>
+        </w:tabs>
+        <w:ind w:left="5040" w:hanging="360"/>
+      </w:pPr>
+    </w:lvl>
+    <w:lvl w:ilvl="7" w:tentative="1">
+      <w:start w:val="1"/>
+      <w:numFmt w:val="decimal"/>
+      <w:lvlText w:val="%8."/>
+      <w:lvlJc w:val="left"/>
+      <w:pPr>
+        <w:tabs>
+          <w:tab w:val="num" w:pos="5760"/>
+        </w:tabs>
+        <w:ind w:left="5760" w:hanging="360"/>
+      </w:pPr>
+    </w:lvl>
+    <w:lvl w:ilvl="8" w:tentative="1">
+      <w:start w:val="1"/>
+      <w:numFmt w:val="decimal"/>
+      <w:lvlText w:val="%9."/>
+      <w:lvlJc w:val="left"/>
+      <w:pPr>
+        <w:tabs>
+          <w:tab w:val="num" w:pos="6480"/>
+        </w:tabs>
+        <w:ind w:left="6480" w:hanging="360"/>
+      </w:pPr>
+    </w:lvl>
+  </w:abstractNum>
+  <w:abstractNum w:abstractNumId="3" w15:restartNumberingAfterBreak="0">
     <w:nsid w:val="1AFA2B01"/>
     <w:multiLevelType w:val="multilevel"/>
     <w:tmpl w:val="F82EBA52"/>
@@ -2909,7 +3928,124 @@
       </w:pPr>
     </w:lvl>
   </w:abstractNum>
-  <w:abstractNum w:abstractNumId="3" w15:restartNumberingAfterBreak="0">
+  <w:abstractNum w:abstractNumId="4" w15:restartNumberingAfterBreak="0">
+    <w:nsid w:val="29927E0E"/>
+    <w:multiLevelType w:val="multilevel"/>
+    <w:tmpl w:val="762E53BC"/>
+    <w:lvl w:ilvl="0">
+      <w:start w:val="1"/>
+      <w:numFmt w:val="decimal"/>
+      <w:lvlText w:val="%1."/>
+      <w:lvlJc w:val="left"/>
+      <w:pPr>
+        <w:tabs>
+          <w:tab w:val="num" w:pos="720"/>
+        </w:tabs>
+        <w:ind w:left="720" w:hanging="360"/>
+      </w:pPr>
+    </w:lvl>
+    <w:lvl w:ilvl="1">
+      <w:start w:val="1"/>
+      <w:numFmt w:val="bullet"/>
+      <w:lvlText w:val="o"/>
+      <w:lvlJc w:val="left"/>
+      <w:pPr>
+        <w:tabs>
+          <w:tab w:val="num" w:pos="1440"/>
+        </w:tabs>
+        <w:ind w:left="1440" w:hanging="360"/>
+      </w:pPr>
+      <w:rPr>
+        <w:rFonts w:ascii="Courier New" w:hAnsi="Courier New" w:hint="default"/>
+        <w:sz w:val="20"/>
+      </w:rPr>
+    </w:lvl>
+    <w:lvl w:ilvl="2" w:tentative="1">
+      <w:start w:val="1"/>
+      <w:numFmt w:val="decimal"/>
+      <w:lvlText w:val="%3."/>
+      <w:lvlJc w:val="left"/>
+      <w:pPr>
+        <w:tabs>
+          <w:tab w:val="num" w:pos="2160"/>
+        </w:tabs>
+        <w:ind w:left="2160" w:hanging="360"/>
+      </w:pPr>
+    </w:lvl>
+    <w:lvl w:ilvl="3" w:tentative="1">
+      <w:start w:val="1"/>
+      <w:numFmt w:val="decimal"/>
+      <w:lvlText w:val="%4."/>
+      <w:lvlJc w:val="left"/>
+      <w:pPr>
+        <w:tabs>
+          <w:tab w:val="num" w:pos="2880"/>
+        </w:tabs>
+        <w:ind w:left="2880" w:hanging="360"/>
+      </w:pPr>
+    </w:lvl>
+    <w:lvl w:ilvl="4" w:tentative="1">
+      <w:start w:val="1"/>
+      <w:numFmt w:val="decimal"/>
+      <w:lvlText w:val="%5."/>
+      <w:lvlJc w:val="left"/>
+      <w:pPr>
+        <w:tabs>
+          <w:tab w:val="num" w:pos="3600"/>
+        </w:tabs>
+        <w:ind w:left="3600" w:hanging="360"/>
+      </w:pPr>
+    </w:lvl>
+    <w:lvl w:ilvl="5" w:tentative="1">
+      <w:start w:val="1"/>
+      <w:numFmt w:val="decimal"/>
+      <w:lvlText w:val="%6."/>
+      <w:lvlJc w:val="left"/>
+      <w:pPr>
+        <w:tabs>
+          <w:tab w:val="num" w:pos="4320"/>
+        </w:tabs>
+        <w:ind w:left="4320" w:hanging="360"/>
+      </w:pPr>
+    </w:lvl>
+    <w:lvl w:ilvl="6" w:tentative="1">
+      <w:start w:val="1"/>
+      <w:numFmt w:val="decimal"/>
+      <w:lvlText w:val="%7."/>
+      <w:lvlJc w:val="left"/>
+      <w:pPr>
+        <w:tabs>
+          <w:tab w:val="num" w:pos="5040"/>
+        </w:tabs>
+        <w:ind w:left="5040" w:hanging="360"/>
+      </w:pPr>
+    </w:lvl>
+    <w:lvl w:ilvl="7" w:tentative="1">
+      <w:start w:val="1"/>
+      <w:numFmt w:val="decimal"/>
+      <w:lvlText w:val="%8."/>
+      <w:lvlJc w:val="left"/>
+      <w:pPr>
+        <w:tabs>
+          <w:tab w:val="num" w:pos="5760"/>
+        </w:tabs>
+        <w:ind w:left="5760" w:hanging="360"/>
+      </w:pPr>
+    </w:lvl>
+    <w:lvl w:ilvl="8" w:tentative="1">
+      <w:start w:val="1"/>
+      <w:numFmt w:val="decimal"/>
+      <w:lvlText w:val="%9."/>
+      <w:lvlJc w:val="left"/>
+      <w:pPr>
+        <w:tabs>
+          <w:tab w:val="num" w:pos="6480"/>
+        </w:tabs>
+        <w:ind w:left="6480" w:hanging="360"/>
+      </w:pPr>
+    </w:lvl>
+  </w:abstractNum>
+  <w:abstractNum w:abstractNumId="5" w15:restartNumberingAfterBreak="0">
     <w:nsid w:val="31E42EA3"/>
     <w:multiLevelType w:val="multilevel"/>
     <w:tmpl w:val="AAC02948"/>
@@ -3026,7 +4162,7 @@
       </w:pPr>
     </w:lvl>
   </w:abstractNum>
-  <w:abstractNum w:abstractNumId="4" w15:restartNumberingAfterBreak="0">
+  <w:abstractNum w:abstractNumId="6" w15:restartNumberingAfterBreak="0">
     <w:nsid w:val="445957E4"/>
     <w:multiLevelType w:val="multilevel"/>
     <w:tmpl w:val="28E2A984"/>
@@ -3143,7 +4279,7 @@
       </w:pPr>
     </w:lvl>
   </w:abstractNum>
-  <w:abstractNum w:abstractNumId="5" w15:restartNumberingAfterBreak="0">
+  <w:abstractNum w:abstractNumId="7" w15:restartNumberingAfterBreak="0">
     <w:nsid w:val="44A7000C"/>
     <w:multiLevelType w:val="multilevel"/>
     <w:tmpl w:val="D2C4669C"/>
@@ -3260,7 +4396,7 @@
       </w:pPr>
     </w:lvl>
   </w:abstractNum>
-  <w:abstractNum w:abstractNumId="6" w15:restartNumberingAfterBreak="0">
+  <w:abstractNum w:abstractNumId="8" w15:restartNumberingAfterBreak="0">
     <w:nsid w:val="4E502589"/>
     <w:multiLevelType w:val="multilevel"/>
     <w:tmpl w:val="6D4C5904"/>
@@ -3377,7 +4513,7 @@
       </w:pPr>
     </w:lvl>
   </w:abstractNum>
-  <w:abstractNum w:abstractNumId="7" w15:restartNumberingAfterBreak="0">
+  <w:abstractNum w:abstractNumId="9" w15:restartNumberingAfterBreak="0">
     <w:nsid w:val="514F7E00"/>
     <w:multiLevelType w:val="multilevel"/>
     <w:tmpl w:val="129C41FC"/>
@@ -3494,7 +4630,7 @@
       </w:pPr>
     </w:lvl>
   </w:abstractNum>
-  <w:abstractNum w:abstractNumId="8" w15:restartNumberingAfterBreak="0">
+  <w:abstractNum w:abstractNumId="10" w15:restartNumberingAfterBreak="0">
     <w:nsid w:val="74331C12"/>
     <w:multiLevelType w:val="multilevel"/>
     <w:tmpl w:val="07B631F2"/>
@@ -3611,32 +4747,190 @@
       </w:pPr>
     </w:lvl>
   </w:abstractNum>
+  <w:abstractNum w:abstractNumId="11" w15:restartNumberingAfterBreak="0">
+    <w:nsid w:val="7CF34F8C"/>
+    <w:multiLevelType w:val="multilevel"/>
+    <w:tmpl w:val="003EC1DC"/>
+    <w:lvl w:ilvl="0">
+      <w:start w:val="1"/>
+      <w:numFmt w:val="bullet"/>
+      <w:lvlText w:val=""/>
+      <w:lvlJc w:val="left"/>
+      <w:pPr>
+        <w:tabs>
+          <w:tab w:val="num" w:pos="720"/>
+        </w:tabs>
+        <w:ind w:left="720" w:hanging="360"/>
+      </w:pPr>
+      <w:rPr>
+        <w:rFonts w:ascii="Symbol" w:hAnsi="Symbol" w:hint="default"/>
+        <w:sz w:val="20"/>
+      </w:rPr>
+    </w:lvl>
+    <w:lvl w:ilvl="1" w:tentative="1">
+      <w:start w:val="1"/>
+      <w:numFmt w:val="bullet"/>
+      <w:lvlText w:val="o"/>
+      <w:lvlJc w:val="left"/>
+      <w:pPr>
+        <w:tabs>
+          <w:tab w:val="num" w:pos="1440"/>
+        </w:tabs>
+        <w:ind w:left="1440" w:hanging="360"/>
+      </w:pPr>
+      <w:rPr>
+        <w:rFonts w:ascii="Courier New" w:hAnsi="Courier New" w:hint="default"/>
+        <w:sz w:val="20"/>
+      </w:rPr>
+    </w:lvl>
+    <w:lvl w:ilvl="2" w:tentative="1">
+      <w:start w:val="1"/>
+      <w:numFmt w:val="bullet"/>
+      <w:lvlText w:val=""/>
+      <w:lvlJc w:val="left"/>
+      <w:pPr>
+        <w:tabs>
+          <w:tab w:val="num" w:pos="2160"/>
+        </w:tabs>
+        <w:ind w:left="2160" w:hanging="360"/>
+      </w:pPr>
+      <w:rPr>
+        <w:rFonts w:ascii="Wingdings" w:hAnsi="Wingdings" w:hint="default"/>
+        <w:sz w:val="20"/>
+      </w:rPr>
+    </w:lvl>
+    <w:lvl w:ilvl="3" w:tentative="1">
+      <w:start w:val="1"/>
+      <w:numFmt w:val="bullet"/>
+      <w:lvlText w:val=""/>
+      <w:lvlJc w:val="left"/>
+      <w:pPr>
+        <w:tabs>
+          <w:tab w:val="num" w:pos="2880"/>
+        </w:tabs>
+        <w:ind w:left="2880" w:hanging="360"/>
+      </w:pPr>
+      <w:rPr>
+        <w:rFonts w:ascii="Wingdings" w:hAnsi="Wingdings" w:hint="default"/>
+        <w:sz w:val="20"/>
+      </w:rPr>
+    </w:lvl>
+    <w:lvl w:ilvl="4" w:tentative="1">
+      <w:start w:val="1"/>
+      <w:numFmt w:val="bullet"/>
+      <w:lvlText w:val=""/>
+      <w:lvlJc w:val="left"/>
+      <w:pPr>
+        <w:tabs>
+          <w:tab w:val="num" w:pos="3600"/>
+        </w:tabs>
+        <w:ind w:left="3600" w:hanging="360"/>
+      </w:pPr>
+      <w:rPr>
+        <w:rFonts w:ascii="Wingdings" w:hAnsi="Wingdings" w:hint="default"/>
+        <w:sz w:val="20"/>
+      </w:rPr>
+    </w:lvl>
+    <w:lvl w:ilvl="5" w:tentative="1">
+      <w:start w:val="1"/>
+      <w:numFmt w:val="bullet"/>
+      <w:lvlText w:val=""/>
+      <w:lvlJc w:val="left"/>
+      <w:pPr>
+        <w:tabs>
+          <w:tab w:val="num" w:pos="4320"/>
+        </w:tabs>
+        <w:ind w:left="4320" w:hanging="360"/>
+      </w:pPr>
+      <w:rPr>
+        <w:rFonts w:ascii="Wingdings" w:hAnsi="Wingdings" w:hint="default"/>
+        <w:sz w:val="20"/>
+      </w:rPr>
+    </w:lvl>
+    <w:lvl w:ilvl="6" w:tentative="1">
+      <w:start w:val="1"/>
+      <w:numFmt w:val="bullet"/>
+      <w:lvlText w:val=""/>
+      <w:lvlJc w:val="left"/>
+      <w:pPr>
+        <w:tabs>
+          <w:tab w:val="num" w:pos="5040"/>
+        </w:tabs>
+        <w:ind w:left="5040" w:hanging="360"/>
+      </w:pPr>
+      <w:rPr>
+        <w:rFonts w:ascii="Wingdings" w:hAnsi="Wingdings" w:hint="default"/>
+        <w:sz w:val="20"/>
+      </w:rPr>
+    </w:lvl>
+    <w:lvl w:ilvl="7" w:tentative="1">
+      <w:start w:val="1"/>
+      <w:numFmt w:val="bullet"/>
+      <w:lvlText w:val=""/>
+      <w:lvlJc w:val="left"/>
+      <w:pPr>
+        <w:tabs>
+          <w:tab w:val="num" w:pos="5760"/>
+        </w:tabs>
+        <w:ind w:left="5760" w:hanging="360"/>
+      </w:pPr>
+      <w:rPr>
+        <w:rFonts w:ascii="Wingdings" w:hAnsi="Wingdings" w:hint="default"/>
+        <w:sz w:val="20"/>
+      </w:rPr>
+    </w:lvl>
+    <w:lvl w:ilvl="8" w:tentative="1">
+      <w:start w:val="1"/>
+      <w:numFmt w:val="bullet"/>
+      <w:lvlText w:val=""/>
+      <w:lvlJc w:val="left"/>
+      <w:pPr>
+        <w:tabs>
+          <w:tab w:val="num" w:pos="6480"/>
+        </w:tabs>
+        <w:ind w:left="6480" w:hanging="360"/>
+      </w:pPr>
+      <w:rPr>
+        <w:rFonts w:ascii="Wingdings" w:hAnsi="Wingdings" w:hint="default"/>
+        <w:sz w:val="20"/>
+      </w:rPr>
+    </w:lvl>
+  </w:abstractNum>
   <w:num w:numId="1" w16cid:durableId="1230193346">
-    <w:abstractNumId w:val="8"/>
+    <w:abstractNumId w:val="10"/>
   </w:num>
   <w:num w:numId="2" w16cid:durableId="1172991076">
     <w:abstractNumId w:val="1"/>
   </w:num>
   <w:num w:numId="3" w16cid:durableId="1244148804">
-    <w:abstractNumId w:val="2"/>
+    <w:abstractNumId w:val="3"/>
   </w:num>
   <w:num w:numId="4" w16cid:durableId="806557551">
-    <w:abstractNumId w:val="6"/>
+    <w:abstractNumId w:val="8"/>
   </w:num>
   <w:num w:numId="5" w16cid:durableId="1444949">
-    <w:abstractNumId w:val="5"/>
+    <w:abstractNumId w:val="7"/>
   </w:num>
   <w:num w:numId="6" w16cid:durableId="1655988841">
-    <w:abstractNumId w:val="7"/>
+    <w:abstractNumId w:val="9"/>
   </w:num>
   <w:num w:numId="7" w16cid:durableId="1159881655">
     <w:abstractNumId w:val="0"/>
   </w:num>
   <w:num w:numId="8" w16cid:durableId="150760156">
-    <w:abstractNumId w:val="3"/>
+    <w:abstractNumId w:val="5"/>
   </w:num>
   <w:num w:numId="9" w16cid:durableId="1345859936">
+    <w:abstractNumId w:val="6"/>
+  </w:num>
+  <w:num w:numId="10" w16cid:durableId="1795632642">
+    <w:abstractNumId w:val="2"/>
+  </w:num>
+  <w:num w:numId="11" w16cid:durableId="1855531163">
     <w:abstractNumId w:val="4"/>
+  </w:num>
+  <w:num w:numId="12" w16cid:durableId="1547986508">
+    <w:abstractNumId w:val="11"/>
   </w:num>
 </w:numbering>
 </file>
@@ -4193,6 +5487,29 @@
       <w:lang w:val="fr-FR"/>
     </w:rPr>
   </w:style>
+  <w:style w:type="character" w:styleId="Lienhypertexte">
+    <w:name w:val="Hyperlink"/>
+    <w:basedOn w:val="Policepardfaut"/>
+    <w:uiPriority w:val="99"/>
+    <w:unhideWhenUsed/>
+    <w:rsid w:val="00397548"/>
+    <w:rPr>
+      <w:color w:val="0563C1" w:themeColor="hyperlink"/>
+      <w:u w:val="single"/>
+    </w:rPr>
+  </w:style>
+  <w:style w:type="character" w:styleId="Mentionnonrsolue">
+    <w:name w:val="Unresolved Mention"/>
+    <w:basedOn w:val="Policepardfaut"/>
+    <w:uiPriority w:val="99"/>
+    <w:semiHidden/>
+    <w:unhideWhenUsed/>
+    <w:rsid w:val="00397548"/>
+    <w:rPr>
+      <w:color w:val="605E5C"/>
+      <w:shd w:val="clear" w:color="auto" w:fill="E1DFDD"/>
+    </w:rPr>
+  </w:style>
 </w:styles>
 </file>
 

</xml_diff>